<commit_message>
75 de 284 completados
</commit_message>
<xml_diff>
--- a/04.04. Implementando el hook useState.docx
+++ b/04.04. Implementando el hook useState.docx
@@ -7,21 +7,8 @@
         <w:pStyle w:val="Estilo1"/>
       </w:pPr>
       <w:r>
-        <w:t xml:space="preserve">Implementando el </w:t>
-      </w:r>
-      <w:proofErr w:type="spellStart"/>
-      <w:r>
-        <w:t>hook</w:t>
-      </w:r>
-      <w:proofErr w:type="spellEnd"/>
-      <w:r>
-        <w:t xml:space="preserve"> </w:t>
-      </w:r>
-      <w:proofErr w:type="spellStart"/>
-      <w:r>
-        <w:t>useState</w:t>
-      </w:r>
-      <w:proofErr w:type="spellEnd"/>
+        <w:t>Implementando el hook useState</w:t>
+      </w:r>
     </w:p>
     <w:p>
       <w:pPr>
@@ -36,9 +23,16 @@
         <w:rPr>
           <w:rFonts w:cs="Arial"/>
           <w:noProof/>
-          <w:lang w:val="es-PE"/>
-        </w:rPr>
-        <w:t>El objetivo de esta sección es finalizar</w:t>
+        </w:rPr>
+        <w:t>La meta</w:t>
+      </w:r>
+      <w:r>
+        <w:rPr>
+          <w:rFonts w:cs="Arial"/>
+          <w:noProof/>
+          <w:lang w:val="es-PE"/>
+        </w:rPr>
+        <w:t xml:space="preserve"> de esta sección es finalizar</w:t>
       </w:r>
       <w:r>
         <w:rPr>
@@ -64,7 +58,23 @@
           <w:noProof/>
           <w:lang w:val="es-PE"/>
         </w:rPr>
-        <w:t xml:space="preserve">, el objetivo es implementar el hook </w:t>
+        <w:t xml:space="preserve">, </w:t>
+      </w:r>
+      <w:r>
+        <w:rPr>
+          <w:rFonts w:cs="Arial"/>
+          <w:noProof/>
+          <w:lang w:val="es-PE"/>
+        </w:rPr>
+        <w:t>se busca</w:t>
+      </w:r>
+      <w:r>
+        <w:rPr>
+          <w:rFonts w:cs="Arial"/>
+          <w:noProof/>
+          <w:lang w:val="es-PE"/>
+        </w:rPr>
+        <w:t xml:space="preserve"> implementar el hook </w:t>
       </w:r>
       <w:r>
         <w:rPr>
@@ -1671,16 +1681,8 @@
         <w:rPr>
           <w:lang w:val="es-PE"/>
         </w:rPr>
-        <w:t xml:space="preserve"> un valor por defecto en </w:t>
-      </w:r>
-      <w:proofErr w:type="spellStart"/>
-      <w:r>
-        <w:rPr>
-          <w:lang w:val="es-PE"/>
-        </w:rPr>
-        <w:t>useState</w:t>
-      </w:r>
-      <w:proofErr w:type="spellEnd"/>
+        <w:t xml:space="preserve"> un valor por defecto en useState</w:t>
+      </w:r>
     </w:p>
     <w:p>
       <w:pPr>
@@ -5606,7 +5608,13 @@
         <w:rPr>
           <w:lang w:val="es-PE"/>
         </w:rPr>
-        <w:t>Paso 12: Cierre del proyecto</w:t>
+        <w:t xml:space="preserve">Paso 12: </w:t>
+      </w:r>
+      <w:r>
+        <w:rPr>
+          <w:lang w:val="es-PE"/>
+        </w:rPr>
+        <w:t>Realizar la prueba final</w:t>
       </w:r>
     </w:p>
     <w:p>
@@ -6064,6 +6072,33 @@
             </a:graphic>
           </wp:inline>
         </w:drawing>
+      </w:r>
+    </w:p>
+    <w:p>
+      <w:pPr>
+        <w:rPr>
+          <w:lang w:val="es-PE"/>
+        </w:rPr>
+      </w:pPr>
+      <w:r>
+        <w:rPr>
+          <w:lang w:val="es-PE"/>
+        </w:rPr>
+        <w:t xml:space="preserve">Hasta aquí se ha culminado el desarrollo de la aplicación </w:t>
+      </w:r>
+      <w:r>
+        <w:rPr>
+          <w:b/>
+          <w:bCs/>
+          <w:lang w:val="es-PE"/>
+        </w:rPr>
+        <w:t>CounterApp</w:t>
+      </w:r>
+      <w:r>
+        <w:rPr>
+          <w:lang w:val="es-PE"/>
+        </w:rPr>
+        <w:t>.</w:t>
       </w:r>
     </w:p>
     <w:p>

</xml_diff>